<commit_message>
udate for oftware Development Life cycle
</commit_message>
<xml_diff>
--- a/prac/summary.docx
+++ b/prac/summary.docx
@@ -105,7 +105,6 @@
                 <v:path gradientshapeok="t" o:connecttype="rect"/>
               </v:shapetype>
               <v:shape id="Text Box 1" o:spid="_x0000_s1026" type="#_x0000_t202" style="position:absolute;margin-left:0;margin-top:-19.2pt;width:2in;height:2in;z-index:251659264;visibility:visible;mso-wrap-style:none;mso-wrap-distance-left:9pt;mso-wrap-distance-top:0;mso-wrap-distance-right:9pt;mso-wrap-distance-bottom:0;mso-position-horizontal:center;mso-position-horizontal-relative:margin;mso-position-vertical:absolute;mso-position-vertical-relative:text;v-text-anchor:top" o:gfxdata="UEsDBBQABgAIAAAAIQC2gziS/gAAAOEBAAATAAAAW0NvbnRlbnRfVHlwZXNdLnhtbJSRQU7DMBBF&#10;90jcwfIWJU67QAgl6YK0S0CoHGBkTxKLZGx5TGhvj5O2G0SRWNoz/78nu9wcxkFMGNg6quQqL6RA&#10;0s5Y6ir5vt9lD1JwBDIwOMJKHpHlpr69KfdHjyxSmriSfYz+USnWPY7AufNIadK6MEJMx9ApD/oD&#10;OlTrorhX2lFEilmcO2RdNtjC5xDF9pCuTyYBB5bi6bQ4syoJ3g9WQ0ymaiLzg5KdCXlKLjvcW893&#10;SUOqXwnz5DrgnHtJTxOsQfEKIT7DmDSUCaxw7Rqn8787ZsmRM9e2VmPeBN4uqYvTtW7jvijg9N/y&#10;JsXecLq0q+WD6m8AAAD//wMAUEsDBBQABgAIAAAAIQA4/SH/1gAAAJQBAAALAAAAX3JlbHMvLnJl&#10;bHOkkMFqwzAMhu+DvYPRfXGawxijTi+j0GvpHsDYimMaW0Yy2fr2M4PBMnrbUb/Q94l/f/hMi1qR&#10;JVI2sOt6UJgd+ZiDgffL8ekFlFSbvV0oo4EbChzGx4f9GRdb25HMsYhqlCwG5lrLq9biZkxWOiqY&#10;22YiTra2kYMu1l1tQD30/bPm3wwYN0x18gb45AdQl1tp5j/sFB2T0FQ7R0nTNEV3j6o9feQzro1i&#10;OWA14Fm+Q8a1a8+Bvu/d/dMb2JY5uiPbhG/ktn4cqGU/er3pcvwCAAD//wMAUEsDBBQABgAIAAAA&#10;IQAMOmwRCQIAACIEAAAOAAAAZHJzL2Uyb0RvYy54bWysU02P0zAQvSPxHyzfadqqQImarsquipCq&#10;3ZW6aM+uYzeRYo9lT5uUX8/YST9YOCEuzoxnMh/vPS/uOtOwo/KhBlvwyWjMmbISytruC/7jZf1h&#10;zllAYUvRgFUFP6nA75bv3y1al6spVNCUyjMqYkPeuoJXiC7PsiArZUQYgVOWghq8EUiu32elFy1V&#10;N002HY8/ZS340nmQKgS6feiDfJnqa60kPmkdFLKm4DQbptOncxfPbLkQ+d4LV9VyGEP8wxRG1Jaa&#10;Xko9CBTs4Os/SplaegigcSTBZKB1LVXagbaZjN9ss62EU2kXAie4C0zh/5WVj8ete/YMu6/QEYER&#10;kNaFPNBl3KfT3sQvTcooThCeLrCpDpmMP82n8/mYQpJiZ4fqZNffnQ/4TYFh0Si4J14SXOK4Cdin&#10;nlNiNwvrumkSN4397YJqxpvsOmO0sNt1w+A7KE+0j4ee6uDkuqaeGxHwWXjiluYkveITHbqBtuAw&#10;WJxV4H/+7T7mE+QU5awlrRTckpg5a75bouLLZDaL0krO7OPnKTn+NrK7jdiDuQcS44TehZPJjPnY&#10;nE3twbySqFexJ4WEldS54Hg277HXLz0KqVarlERicgI3dutkLB0hi3i+dK/CuwF0JL4e4awpkb/B&#10;vs+Nfwa3OiAxkIiJ8PaYDqiTEBO1w6OJSr/1U9b1aS9/AQAA//8DAFBLAwQUAAYACAAAACEAii7Q&#10;zdwAAAAIAQAADwAAAGRycy9kb3ducmV2LnhtbEyPwU7DMBBE70j8g7VI3FqnIVRuiFOhAmeg8AFu&#10;vMQh8TqK3Tbw9SwnuO3ujGbfVNvZD+KEU+wCaVgtMxBITbAdtRre354WCkRMhqwZAqGGL4ywrS8v&#10;KlPacKZXPO1TKziEYmk0uJTGUsrYOPQmLsOIxNpHmLxJvE6ttJM5c7gfZJ5la+lNR/zBmRF3Dpt+&#10;f/QaVOaf+36Tv0RffK9u3e4hPI6fWl9fzfd3IBLO6c8Mv/iMDjUzHcKRbBSDBi6SNCxuVAGC5Vwp&#10;vhx4KDZrkHUl/xeofwAAAP//AwBQSwECLQAUAAYACAAAACEAtoM4kv4AAADhAQAAEwAAAAAAAAAA&#10;AAAAAAAAAAAAW0NvbnRlbnRfVHlwZXNdLnhtbFBLAQItABQABgAIAAAAIQA4/SH/1gAAAJQBAAAL&#10;AAAAAAAAAAAAAAAAAC8BAABfcmVscy8ucmVsc1BLAQItABQABgAIAAAAIQAMOmwRCQIAACIEAAAO&#10;AAAAAAAAAAAAAAAAAC4CAABkcnMvZTJvRG9jLnhtbFBLAQItABQABgAIAAAAIQCKLtDN3AAAAAgB&#10;AAAPAAAAAAAAAAAAAAAAAGMEAABkcnMvZG93bnJldi54bWxQSwUGAAAAAAQABADzAAAAbAUAAAAA&#10;" filled="f" stroked="f">
-                <v:fill o:detectmouseclick="t"/>
                 <v:textbox style="mso-fit-shape-to-text:t">
                   <w:txbxContent>
                     <w:p>
@@ -166,7 +165,7 @@
           <w:noProof/>
         </w:rPr>
         <w:drawing>
-          <wp:inline distT="0" distB="0" distL="0" distR="0" wp14:anchorId="140E4BE5" wp14:editId="346F8E9D">
+          <wp:inline distT="0" distB="0" distL="0" distR="0" wp14:anchorId="140E4BE5" wp14:editId="691B5CE7">
             <wp:extent cx="5486400" cy="3200400"/>
             <wp:effectExtent l="0" t="0" r="19050" b="0"/>
             <wp:docPr id="1889232683" name="Diagram 1"/>
@@ -184,9 +183,9 @@
           <w:noProof/>
         </w:rPr>
         <w:drawing>
-          <wp:inline distT="0" distB="0" distL="0" distR="0" wp14:anchorId="5CEB12C8" wp14:editId="02219271">
+          <wp:inline distT="0" distB="0" distL="0" distR="0" wp14:anchorId="5CEB12C8" wp14:editId="6C4CCEF6">
             <wp:extent cx="5486400" cy="3200400"/>
-            <wp:effectExtent l="0" t="0" r="38100" b="0"/>
+            <wp:effectExtent l="0" t="0" r="19050" b="0"/>
             <wp:docPr id="1703401218" name="Diagram 3"/>
             <wp:cNvGraphicFramePr/>
             <a:graphic xmlns:a="http://schemas.openxmlformats.org/drawingml/2006/main">
@@ -198,6 +197,60 @@
         </w:drawing>
       </w:r>
     </w:p>
+    <w:p/>
+    <w:p/>
+    <w:p/>
+    <w:p/>
+    <w:p>
+      <w:r>
+        <w:rPr>
+          <w:noProof/>
+        </w:rPr>
+        <w:lastRenderedPageBreak/>
+        <w:drawing>
+          <wp:inline distT="0" distB="0" distL="0" distR="0" wp14:anchorId="30519016" wp14:editId="185674D1">
+            <wp:extent cx="5943600" cy="5943600"/>
+            <wp:effectExtent l="0" t="0" r="0" b="0"/>
+            <wp:docPr id="1527363297" name="Picture 3" descr="A diagram of a software development&#10;&#10;AI-generated content may be incorrect."/>
+            <wp:cNvGraphicFramePr>
+              <a:graphicFrameLocks xmlns:a="http://schemas.openxmlformats.org/drawingml/2006/main" noChangeAspect="1"/>
+            </wp:cNvGraphicFramePr>
+            <a:graphic xmlns:a="http://schemas.openxmlformats.org/drawingml/2006/main">
+              <a:graphicData uri="http://schemas.openxmlformats.org/drawingml/2006/picture">
+                <pic:pic xmlns:pic="http://schemas.openxmlformats.org/drawingml/2006/picture">
+                  <pic:nvPicPr>
+                    <pic:cNvPr id="1527363297" name="Picture 3" descr="A diagram of a software development&#10;&#10;AI-generated content may be incorrect."/>
+                    <pic:cNvPicPr/>
+                  </pic:nvPicPr>
+                  <pic:blipFill>
+                    <a:blip r:embed="rId14">
+                      <a:extLst>
+                        <a:ext uri="{28A0092B-C50C-407E-A947-70E740481C1C}">
+                          <a14:useLocalDpi xmlns:a14="http://schemas.microsoft.com/office/drawing/2010/main" val="0"/>
+                        </a:ext>
+                      </a:extLst>
+                    </a:blip>
+                    <a:stretch>
+                      <a:fillRect/>
+                    </a:stretch>
+                  </pic:blipFill>
+                  <pic:spPr>
+                    <a:xfrm>
+                      <a:off x="0" y="0"/>
+                      <a:ext cx="5943600" cy="5943600"/>
+                    </a:xfrm>
+                    <a:prstGeom prst="rect">
+                      <a:avLst/>
+                    </a:prstGeom>
+                  </pic:spPr>
+                </pic:pic>
+              </a:graphicData>
+            </a:graphic>
+          </wp:inline>
+        </w:drawing>
+      </w:r>
+    </w:p>
+    <w:p/>
     <w:sectPr>
       <w:pgSz w:w="12240" w:h="15840"/>
       <w:pgMar w:top="1440" w:right="1440" w:bottom="1440" w:left="1440" w:header="720" w:footer="720" w:gutter="0"/>
@@ -2717,7 +2770,7 @@
         <a:p>
           <a:r>
             <a:rPr lang="en-GB"/>
-            <a:t>git requirement </a:t>
+            <a:t>git requirement</a:t>
           </a:r>
         </a:p>
       </dgm:t>
@@ -2933,7 +2986,7 @@
         <a:p>
           <a:r>
             <a:rPr lang="en-GB"/>
-            <a:t>backend </a:t>
+            <a:t>backend</a:t>
           </a:r>
         </a:p>
       </dgm:t>
@@ -2969,7 +3022,7 @@
         <a:p>
           <a:r>
             <a:rPr lang="en-GB"/>
-            <a:t>system architecture </a:t>
+            <a:t>system architecture</a:t>
           </a:r>
         </a:p>
       </dgm:t>
@@ -2986,6 +3039,114 @@
       </dgm:t>
     </dgm:pt>
     <dgm:pt modelId="{3054F9E7-12BD-4DEC-A585-332EF429AC45}" type="sibTrans" cxnId="{FFB119F0-388B-4407-834A-F6AD4367EEAC}">
+      <dgm:prSet/>
+      <dgm:spPr/>
+      <dgm:t>
+        <a:bodyPr/>
+        <a:lstStyle/>
+        <a:p>
+          <a:endParaRPr lang="en-GB"/>
+        </a:p>
+      </dgm:t>
+    </dgm:pt>
+    <dgm:pt modelId="{E57969B3-5582-4070-BEF3-DDAE973B85EE}">
+      <dgm:prSet phldrT="[Text]"/>
+      <dgm:spPr/>
+      <dgm:t>
+        <a:bodyPr/>
+        <a:lstStyle/>
+        <a:p>
+          <a:r>
+            <a:rPr lang="en-GB"/>
+            <a:t>project Manger,CTO </a:t>
+          </a:r>
+        </a:p>
+      </dgm:t>
+    </dgm:pt>
+    <dgm:pt modelId="{C67F3420-8A8C-43BE-9623-67D394B6394C}" type="parTrans" cxnId="{23ED4618-3086-41DB-8D74-6078AF4831CC}">
+      <dgm:prSet/>
+      <dgm:spPr/>
+      <dgm:t>
+        <a:bodyPr/>
+        <a:lstStyle/>
+        <a:p>
+          <a:endParaRPr lang="en-GB"/>
+        </a:p>
+      </dgm:t>
+    </dgm:pt>
+    <dgm:pt modelId="{94A10A26-4987-4364-8E29-BB2D905259BB}" type="sibTrans" cxnId="{23ED4618-3086-41DB-8D74-6078AF4831CC}">
+      <dgm:prSet/>
+      <dgm:spPr/>
+      <dgm:t>
+        <a:bodyPr/>
+        <a:lstStyle/>
+        <a:p>
+          <a:endParaRPr lang="en-GB"/>
+        </a:p>
+      </dgm:t>
+    </dgm:pt>
+    <dgm:pt modelId="{03655199-2696-4E62-8A21-043B1D2475B0}">
+      <dgm:prSet phldrT="[Text]"/>
+      <dgm:spPr/>
+      <dgm:t>
+        <a:bodyPr/>
+        <a:lstStyle/>
+        <a:p>
+          <a:r>
+            <a:rPr lang="en-GB"/>
+            <a:t>UI/UX desien  </a:t>
+          </a:r>
+        </a:p>
+      </dgm:t>
+    </dgm:pt>
+    <dgm:pt modelId="{A88D654E-B5AF-469C-AEFE-E290D918FD48}" type="parTrans" cxnId="{1FE3E1F3-058C-4A66-ADA4-B0F34A8A692D}">
+      <dgm:prSet/>
+      <dgm:spPr/>
+      <dgm:t>
+        <a:bodyPr/>
+        <a:lstStyle/>
+        <a:p>
+          <a:endParaRPr lang="en-GB"/>
+        </a:p>
+      </dgm:t>
+    </dgm:pt>
+    <dgm:pt modelId="{027C958E-0C36-42AC-861D-B24E8CB1B381}" type="sibTrans" cxnId="{1FE3E1F3-058C-4A66-ADA4-B0F34A8A692D}">
+      <dgm:prSet/>
+      <dgm:spPr/>
+      <dgm:t>
+        <a:bodyPr/>
+        <a:lstStyle/>
+        <a:p>
+          <a:endParaRPr lang="en-GB"/>
+        </a:p>
+      </dgm:t>
+    </dgm:pt>
+    <dgm:pt modelId="{9F80F77B-E25D-4242-9EA0-A86DB619366E}">
+      <dgm:prSet phldrT="[Text]"/>
+      <dgm:spPr/>
+      <dgm:t>
+        <a:bodyPr/>
+        <a:lstStyle/>
+        <a:p>
+          <a:r>
+            <a:rPr lang="en-GB"/>
+            <a:t>Fullstack Devloper  </a:t>
+          </a:r>
+        </a:p>
+      </dgm:t>
+    </dgm:pt>
+    <dgm:pt modelId="{80148EDE-09B0-4E2F-BCF6-C7190FBFE566}" type="parTrans" cxnId="{5D7CB0C0-3B8F-4917-873A-6626774CEFA1}">
+      <dgm:prSet/>
+      <dgm:spPr/>
+      <dgm:t>
+        <a:bodyPr/>
+        <a:lstStyle/>
+        <a:p>
+          <a:endParaRPr lang="en-GB"/>
+        </a:p>
+      </dgm:t>
+    </dgm:pt>
+    <dgm:pt modelId="{4D16CB34-FB8C-43FE-B064-64AC581B5032}" type="sibTrans" cxnId="{5D7CB0C0-3B8F-4917-873A-6626774CEFA1}">
       <dgm:prSet/>
       <dgm:spPr/>
       <dgm:t>
@@ -3133,7 +3294,9 @@
     <dgm:cxn modelId="{B1D5570B-52DE-450A-B01E-7FCF59307954}" type="presOf" srcId="{15E91D15-90B2-4341-8E84-19135AA68116}" destId="{8E20199B-009F-473A-82BD-3C0DB37BB680}" srcOrd="0" destOrd="0" presId="urn:microsoft.com/office/officeart/2005/8/layout/hProcess10"/>
     <dgm:cxn modelId="{F72FED0F-EAD7-4FD0-B9AC-E44E8BE31FAE}" type="presOf" srcId="{E415030F-0C92-43A7-8551-CFCE64AC3546}" destId="{50EEB144-E3E7-49F0-B654-AE912D617703}" srcOrd="0" destOrd="2" presId="urn:microsoft.com/office/officeart/2005/8/layout/hProcess10"/>
     <dgm:cxn modelId="{90668F16-86AC-440A-AF81-E577030704EA}" srcId="{D73EECA6-27E9-493B-9CF2-B9A7372CA4AD}" destId="{87633CCF-DDAD-46D4-90D9-19F673255FD5}" srcOrd="0" destOrd="0" parTransId="{5DFD945A-6694-4482-A7A6-436C8C50D13C}" sibTransId="{6F8AEB51-9108-4B43-B0A9-5FD7182CBD8D}"/>
+    <dgm:cxn modelId="{23ED4618-3086-41DB-8D74-6078AF4831CC}" srcId="{60DAAAEB-BD65-4027-BEFD-1345107B643A}" destId="{E57969B3-5582-4070-BEF3-DDAE973B85EE}" srcOrd="2" destOrd="0" parTransId="{C67F3420-8A8C-43BE-9623-67D394B6394C}" sibTransId="{94A10A26-4987-4364-8E29-BB2D905259BB}"/>
     <dgm:cxn modelId="{7375171A-B1B2-46B6-9AC5-2CC724B32D4E}" type="presOf" srcId="{FCE55347-7C0F-487D-B06C-3E50CEAA363B}" destId="{88C004BA-64C4-4574-A620-16C6208DFDEE}" srcOrd="0" destOrd="2" presId="urn:microsoft.com/office/officeart/2005/8/layout/hProcess10"/>
+    <dgm:cxn modelId="{94F3EE2A-4EB0-42B0-A49D-C37D74C47B9A}" type="presOf" srcId="{E57969B3-5582-4070-BEF3-DDAE973B85EE}" destId="{88C004BA-64C4-4574-A620-16C6208DFDEE}" srcOrd="0" destOrd="3" presId="urn:microsoft.com/office/officeart/2005/8/layout/hProcess10"/>
     <dgm:cxn modelId="{3FF46635-798A-4912-AA86-DAF3B631FD75}" type="presOf" srcId="{D73EECA6-27E9-493B-9CF2-B9A7372CA4AD}" destId="{978D0722-7D80-4415-B120-BF2BC1378411}" srcOrd="0" destOrd="0" presId="urn:microsoft.com/office/officeart/2005/8/layout/hProcess10"/>
     <dgm:cxn modelId="{1C2AD965-D6DD-452F-A1ED-9EA25B871502}" type="presOf" srcId="{4CA9B3D3-5BC4-466C-AD17-5176A261B879}" destId="{583C0DFC-D505-4594-83E8-A56544024F98}" srcOrd="1" destOrd="0" presId="urn:microsoft.com/office/officeart/2005/8/layout/hProcess10"/>
     <dgm:cxn modelId="{CB3B5747-BFDA-4DB0-A752-631CDDE79CF7}" type="presOf" srcId="{4CA9B3D3-5BC4-466C-AD17-5176A261B879}" destId="{4A5EDA76-6EE8-4B7B-8C70-A75220985A6D}" srcOrd="0" destOrd="0" presId="urn:microsoft.com/office/officeart/2005/8/layout/hProcess10"/>
@@ -3141,18 +3304,22 @@
     <dgm:cxn modelId="{A485196D-A65C-4D1F-A31C-3A1CC664512C}" srcId="{15E91D15-90B2-4341-8E84-19135AA68116}" destId="{7E1A5CF4-AC25-4335-BDA8-80FD66AB88AD}" srcOrd="2" destOrd="0" parTransId="{7462982C-2759-4846-9C4D-B9F2B712F74B}" sibTransId="{75D45BD7-1008-4D16-BAD0-7185B7A3521D}"/>
     <dgm:cxn modelId="{5CC95771-BD16-49B3-A251-77B864AE1D09}" srcId="{7E1A5CF4-AC25-4335-BDA8-80FD66AB88AD}" destId="{815A2DC7-E477-4DAB-983D-CAD055AA84C7}" srcOrd="0" destOrd="0" parTransId="{5BA8F2B9-E8F2-45D1-BF94-B2CAC5D5064F}" sibTransId="{8542D637-F634-4160-ACC7-83CACFA18316}"/>
     <dgm:cxn modelId="{08B9A673-075B-474D-9532-9B752135A2F5}" type="presOf" srcId="{809B7C77-CAF7-4719-855E-6FB631E934C2}" destId="{9CB08A35-99C0-4B1D-96F4-AC4BF59D6049}" srcOrd="1" destOrd="0" presId="urn:microsoft.com/office/officeart/2005/8/layout/hProcess10"/>
+    <dgm:cxn modelId="{9BC3417E-8E33-41EC-90BD-B1ACE3064B69}" type="presOf" srcId="{9F80F77B-E25D-4242-9EA0-A86DB619366E}" destId="{50EEB144-E3E7-49F0-B654-AE912D617703}" srcOrd="0" destOrd="3" presId="urn:microsoft.com/office/officeart/2005/8/layout/hProcess10"/>
     <dgm:cxn modelId="{37ADF583-0CA3-483C-8413-E395C5C1CCB6}" srcId="{7E1A5CF4-AC25-4335-BDA8-80FD66AB88AD}" destId="{E415030F-0C92-43A7-8551-CFCE64AC3546}" srcOrd="1" destOrd="0" parTransId="{D2B4AD23-9EE3-479D-9239-B7F617F959E1}" sibTransId="{50A0EDDB-F343-4514-B567-16F690BEA044}"/>
     <dgm:cxn modelId="{0491D38D-9F13-4749-83D5-7B5F1B147A4C}" type="presOf" srcId="{60DAAAEB-BD65-4027-BEFD-1345107B643A}" destId="{88C004BA-64C4-4574-A620-16C6208DFDEE}" srcOrd="0" destOrd="0" presId="urn:microsoft.com/office/officeart/2005/8/layout/hProcess10"/>
     <dgm:cxn modelId="{AEA68A91-0516-4DBE-84D0-80E2DD68FF91}" type="presOf" srcId="{79A5E8E1-EE79-40D7-9864-7A1FEAC210F6}" destId="{978D0722-7D80-4415-B120-BF2BC1378411}" srcOrd="0" destOrd="3" presId="urn:microsoft.com/office/officeart/2005/8/layout/hProcess10"/>
     <dgm:cxn modelId="{66B99E9A-BEA4-42ED-B932-03C0C6A09475}" srcId="{60DAAAEB-BD65-4027-BEFD-1345107B643A}" destId="{A98F48C3-177B-4965-83AA-F2EFFDE5AF17}" srcOrd="0" destOrd="0" parTransId="{B4A7F904-2792-4D62-B855-22C1DB8567B3}" sibTransId="{77E81D43-0242-4F9F-B397-92CF34370CA3}"/>
+    <dgm:cxn modelId="{AB3433B1-81CE-4612-B6D7-6BBCDC3BEFA4}" type="presOf" srcId="{03655199-2696-4E62-8A21-043B1D2475B0}" destId="{978D0722-7D80-4415-B120-BF2BC1378411}" srcOrd="0" destOrd="4" presId="urn:microsoft.com/office/officeart/2005/8/layout/hProcess10"/>
     <dgm:cxn modelId="{3E9268B1-66EF-441E-9D74-B227853AEC85}" type="presOf" srcId="{87633CCF-DDAD-46D4-90D9-19F673255FD5}" destId="{978D0722-7D80-4415-B120-BF2BC1378411}" srcOrd="0" destOrd="1" presId="urn:microsoft.com/office/officeart/2005/8/layout/hProcess10"/>
     <dgm:cxn modelId="{89AE22B2-32E1-4B68-9162-1080B5DB3091}" type="presOf" srcId="{A98F48C3-177B-4965-83AA-F2EFFDE5AF17}" destId="{88C004BA-64C4-4574-A620-16C6208DFDEE}" srcOrd="0" destOrd="1" presId="urn:microsoft.com/office/officeart/2005/8/layout/hProcess10"/>
+    <dgm:cxn modelId="{5D7CB0C0-3B8F-4917-873A-6626774CEFA1}" srcId="{7E1A5CF4-AC25-4335-BDA8-80FD66AB88AD}" destId="{9F80F77B-E25D-4242-9EA0-A86DB619366E}" srcOrd="2" destOrd="0" parTransId="{80148EDE-09B0-4E2F-BCF6-C7190FBFE566}" sibTransId="{4D16CB34-FB8C-43FE-B064-64AC581B5032}"/>
     <dgm:cxn modelId="{E7EB2AC7-41B5-4B32-A430-ECAD823C465E}" type="presOf" srcId="{41E29A25-FCE1-4991-A1A9-9A838E8368A0}" destId="{978D0722-7D80-4415-B120-BF2BC1378411}" srcOrd="0" destOrd="2" presId="urn:microsoft.com/office/officeart/2005/8/layout/hProcess10"/>
     <dgm:cxn modelId="{D2E74FC8-D2DD-4E26-A57A-92FC9C7411E2}" type="presOf" srcId="{7E1A5CF4-AC25-4335-BDA8-80FD66AB88AD}" destId="{50EEB144-E3E7-49F0-B654-AE912D617703}" srcOrd="0" destOrd="0" presId="urn:microsoft.com/office/officeart/2005/8/layout/hProcess10"/>
     <dgm:cxn modelId="{2ECB4CC9-BADD-4856-BAB0-262EE229BB9A}" srcId="{15E91D15-90B2-4341-8E84-19135AA68116}" destId="{D73EECA6-27E9-493B-9CF2-B9A7372CA4AD}" srcOrd="1" destOrd="0" parTransId="{53170832-EB39-42D5-BC65-25757C884433}" sibTransId="{4CA9B3D3-5BC4-466C-AD17-5176A261B879}"/>
     <dgm:cxn modelId="{52BBF1CE-06F2-4166-ABF9-E2A7D43952FE}" srcId="{60DAAAEB-BD65-4027-BEFD-1345107B643A}" destId="{FCE55347-7C0F-487D-B06C-3E50CEAA363B}" srcOrd="1" destOrd="0" parTransId="{33E8A117-833A-4C14-8F8C-4EA5A85C2500}" sibTransId="{38545C06-636F-4A97-8186-2C11A27EC98C}"/>
     <dgm:cxn modelId="{7BA072E7-C711-4696-B5E0-D1CCF292CAB4}" type="presOf" srcId="{815A2DC7-E477-4DAB-983D-CAD055AA84C7}" destId="{50EEB144-E3E7-49F0-B654-AE912D617703}" srcOrd="0" destOrd="1" presId="urn:microsoft.com/office/officeart/2005/8/layout/hProcess10"/>
     <dgm:cxn modelId="{FFB119F0-388B-4407-834A-F6AD4367EEAC}" srcId="{D73EECA6-27E9-493B-9CF2-B9A7372CA4AD}" destId="{79A5E8E1-EE79-40D7-9864-7A1FEAC210F6}" srcOrd="2" destOrd="0" parTransId="{BCBE4C2B-BA5C-4ACF-8E08-00D88802C640}" sibTransId="{3054F9E7-12BD-4DEC-A585-332EF429AC45}"/>
+    <dgm:cxn modelId="{1FE3E1F3-058C-4A66-ADA4-B0F34A8A692D}" srcId="{D73EECA6-27E9-493B-9CF2-B9A7372CA4AD}" destId="{03655199-2696-4E62-8A21-043B1D2475B0}" srcOrd="3" destOrd="0" parTransId="{A88D654E-B5AF-469C-AEFE-E290D918FD48}" sibTransId="{027C958E-0C36-42AC-861D-B24E8CB1B381}"/>
     <dgm:cxn modelId="{3F629708-A094-45E1-9EE4-BD2335D8E87D}" type="presParOf" srcId="{8E20199B-009F-473A-82BD-3C0DB37BB680}" destId="{F3290E41-0185-41AF-9B77-24E7BC8DBAE7}" srcOrd="0" destOrd="0" presId="urn:microsoft.com/office/officeart/2005/8/layout/hProcess10"/>
     <dgm:cxn modelId="{5277F4F7-E7AF-432E-B8FA-E910D998CF5C}" type="presParOf" srcId="{F3290E41-0185-41AF-9B77-24E7BC8DBAE7}" destId="{17A2D77E-7034-49D7-91E1-D492164AF1A1}" srcOrd="0" destOrd="0" presId="urn:microsoft.com/office/officeart/2005/8/layout/hProcess10"/>
     <dgm:cxn modelId="{43E27C3E-A314-4B00-B418-6760EEFE2D26}" type="presParOf" srcId="{F3290E41-0185-41AF-9B77-24E7BC8DBAE7}" destId="{88C004BA-64C4-4574-A620-16C6208DFDEE}" srcOrd="1" destOrd="0" presId="urn:microsoft.com/office/officeart/2005/8/layout/hProcess10"/>
@@ -3272,7 +3439,7 @@
         <a:p>
           <a:r>
             <a:rPr lang="en-GB"/>
-            <a:t>QA Engneer </a:t>
+            <a:t>QA Engneer/Tester </a:t>
           </a:r>
         </a:p>
       </dgm:t>
@@ -3380,7 +3547,7 @@
         <a:p>
           <a:r>
             <a:rPr lang="en-GB"/>
-            <a:t>data adminstration </a:t>
+            <a:t>data adminstration</a:t>
           </a:r>
         </a:p>
       </dgm:t>
@@ -3534,6 +3701,28 @@
       <dgm:spPr/>
     </dgm:pt>
     <dgm:pt modelId="{1FAA4EBD-ED59-4021-B77E-81C76E616B79}" type="sibTrans" cxnId="{3CAFB561-D9B5-46A5-8BE8-E8C4B9A7C0B1}">
+      <dgm:prSet/>
+      <dgm:spPr/>
+    </dgm:pt>
+    <dgm:pt modelId="{AA7B298B-D415-4A15-BD97-0616EA626FFD}">
+      <dgm:prSet phldrT="[Text]"/>
+      <dgm:spPr/>
+      <dgm:t>
+        <a:bodyPr/>
+        <a:lstStyle/>
+        <a:p>
+          <a:r>
+            <a:rPr lang="en-GB"/>
+            <a:t> </a:t>
+          </a:r>
+        </a:p>
+      </dgm:t>
+    </dgm:pt>
+    <dgm:pt modelId="{9356CBEB-0F16-4679-B200-2E6F56397F17}" type="parTrans" cxnId="{570AFA89-AF1D-4F79-9703-9FA8E1523658}">
+      <dgm:prSet/>
+      <dgm:spPr/>
+    </dgm:pt>
+    <dgm:pt modelId="{C4A51625-41C1-4B61-89E1-675C8043D9F6}" type="sibTrans" cxnId="{570AFA89-AF1D-4F79-9703-9FA8E1523658}">
       <dgm:prSet/>
       <dgm:spPr/>
     </dgm:pt>
@@ -3682,8 +3871,10 @@
     <dgm:cxn modelId="{12EFFE64-14EB-4A2D-84BB-CF264F692606}" type="presOf" srcId="{06A06B76-B103-48BB-ACA3-E7CA7A97AE37}" destId="{05C0E9D5-1960-4884-8FF5-6C872B8B4974}" srcOrd="0" destOrd="2" presId="urn:microsoft.com/office/officeart/2005/8/layout/hProcess10"/>
     <dgm:cxn modelId="{05E61E65-770D-43DA-8C30-344F938043DD}" type="presOf" srcId="{C635FDFA-DB1F-44B0-BA2D-682EC908754A}" destId="{E6C75498-4F89-4F1F-9033-B016838A0AB6}" srcOrd="0" destOrd="0" presId="urn:microsoft.com/office/officeart/2005/8/layout/hProcess10"/>
     <dgm:cxn modelId="{9388DB6B-FDF0-40DA-9A45-E1811D4C3526}" srcId="{CA9830CC-CAF9-43D2-9A69-91FDCA673435}" destId="{35F3CFC3-B8EB-4E89-97A8-7E4B382B6F50}" srcOrd="1" destOrd="0" parTransId="{B0F893BB-1FD7-4969-9A86-8EFC13A45070}" sibTransId="{E1FC793A-89B0-4C88-9D3F-A52ADCBDAFFF}"/>
+    <dgm:cxn modelId="{7F2F426E-7BF1-4EC3-9972-B545C2396150}" type="presOf" srcId="{AA7B298B-D415-4A15-BD97-0616EA626FFD}" destId="{89039AAA-A52A-4572-9FBD-1AAE1D3C2103}" srcOrd="0" destOrd="3" presId="urn:microsoft.com/office/officeart/2005/8/layout/hProcess10"/>
     <dgm:cxn modelId="{DF2F557D-560C-45AC-9056-60300BE1B0C7}" type="presOf" srcId="{CA9830CC-CAF9-43D2-9A69-91FDCA673435}" destId="{89039AAA-A52A-4572-9FBD-1AAE1D3C2103}" srcOrd="0" destOrd="0" presId="urn:microsoft.com/office/officeart/2005/8/layout/hProcess10"/>
     <dgm:cxn modelId="{1B10B184-BFDD-4ECA-9A1B-9A6DB63AF29B}" type="presOf" srcId="{5B8804B3-3061-466A-A2E0-280C468EBE2C}" destId="{3E41BBBD-5392-4D09-AC5F-46B61F7CB70B}" srcOrd="0" destOrd="0" presId="urn:microsoft.com/office/officeart/2005/8/layout/hProcess10"/>
+    <dgm:cxn modelId="{570AFA89-AF1D-4F79-9703-9FA8E1523658}" srcId="{CA9830CC-CAF9-43D2-9A69-91FDCA673435}" destId="{AA7B298B-D415-4A15-BD97-0616EA626FFD}" srcOrd="2" destOrd="0" parTransId="{9356CBEB-0F16-4679-B200-2E6F56397F17}" sibTransId="{C4A51625-41C1-4B61-89E1-675C8043D9F6}"/>
     <dgm:cxn modelId="{443CA193-2501-4142-B8F6-88643B488B43}" srcId="{5B8804B3-3061-466A-A2E0-280C468EBE2C}" destId="{3BE9A1E4-4C2A-4123-A4CD-DA8657DE5E6A}" srcOrd="2" destOrd="0" parTransId="{03EFC055-9E29-4F06-9B7E-0867B3BAC20E}" sibTransId="{CB421D22-1CE2-4EBA-A268-48D7AB6960CD}"/>
     <dgm:cxn modelId="{F4DC75A3-621E-4164-9938-21F8E41948FC}" srcId="{C635FDFA-DB1F-44B0-BA2D-682EC908754A}" destId="{E2BC9926-5AFF-468D-AF3B-E7D283C4A48C}" srcOrd="0" destOrd="0" parTransId="{99F740EF-3116-423B-9CE3-8A9AB173A1F2}" sibTransId="{B8FC8C30-1967-41B6-B54D-A972B64C4E9D}"/>
     <dgm:cxn modelId="{53166CAA-25B3-499E-A690-219C3A7E5254}" srcId="{3BE9A1E4-4C2A-4123-A4CD-DA8657DE5E6A}" destId="{06A06B76-B103-48BB-ACA3-E7CA7A97AE37}" srcOrd="1" destOrd="0" parTransId="{C824AFD8-7904-4A70-B7CB-BF94387C16DB}" sibTransId="{67378663-D74D-4A37-BC68-24D316AB4525}"/>
@@ -3833,12 +4024,12 @@
         </a:fontRef>
       </dsp:style>
       <dsp:txBody>
-        <a:bodyPr spcFirstLastPara="0" vert="horz" wrap="square" lIns="53340" tIns="53340" rIns="53340" bIns="53340" numCol="1" spcCol="1270" anchor="t" anchorCtr="0">
+        <a:bodyPr spcFirstLastPara="0" vert="horz" wrap="square" lIns="49530" tIns="49530" rIns="49530" bIns="49530" numCol="1" spcCol="1270" anchor="t" anchorCtr="0">
           <a:noAutofit/>
         </a:bodyPr>
         <a:lstStyle/>
         <a:p>
-          <a:pPr marL="0" lvl="0" indent="0" algn="l" defTabSz="622300">
+          <a:pPr marL="0" lvl="0" indent="0" algn="l" defTabSz="577850">
             <a:lnSpc>
               <a:spcPct val="90000"/>
             </a:lnSpc>
@@ -3851,12 +4042,12 @@
             <a:buNone/>
           </a:pPr>
           <a:r>
-            <a:rPr lang="en-GB" sz="1400" kern="1200"/>
+            <a:rPr lang="en-GB" sz="1300" kern="1200"/>
             <a:t>analyes </a:t>
           </a:r>
         </a:p>
         <a:p>
-          <a:pPr marL="57150" lvl="1" indent="-57150" algn="l" defTabSz="488950">
+          <a:pPr marL="57150" lvl="1" indent="-57150" algn="l" defTabSz="444500">
             <a:lnSpc>
               <a:spcPct val="90000"/>
             </a:lnSpc>
@@ -3869,12 +4060,12 @@
             <a:buChar char="•"/>
           </a:pPr>
           <a:r>
-            <a:rPr lang="en-GB" sz="1100" kern="1200"/>
+            <a:rPr lang="en-GB" sz="1000" kern="1200"/>
             <a:t>define the project </a:t>
           </a:r>
         </a:p>
         <a:p>
-          <a:pPr marL="57150" lvl="1" indent="-57150" algn="l" defTabSz="488950">
+          <a:pPr marL="57150" lvl="1" indent="-57150" algn="l" defTabSz="444500">
             <a:lnSpc>
               <a:spcPct val="90000"/>
             </a:lnSpc>
@@ -3887,8 +4078,26 @@
             <a:buChar char="•"/>
           </a:pPr>
           <a:r>
-            <a:rPr lang="en-GB" sz="1100" kern="1200"/>
-            <a:t>git requirement </a:t>
+            <a:rPr lang="en-GB" sz="1000" kern="1200"/>
+            <a:t>git requirement</a:t>
+          </a:r>
+        </a:p>
+        <a:p>
+          <a:pPr marL="57150" lvl="1" indent="-57150" algn="l" defTabSz="444500">
+            <a:lnSpc>
+              <a:spcPct val="90000"/>
+            </a:lnSpc>
+            <a:spcBef>
+              <a:spcPct val="0"/>
+            </a:spcBef>
+            <a:spcAft>
+              <a:spcPct val="15000"/>
+            </a:spcAft>
+            <a:buChar char="•"/>
+          </a:pPr>
+          <a:r>
+            <a:rPr lang="en-GB" sz="1000" kern="1200"/>
+            <a:t>project Manger,CTO </a:t>
           </a:r>
         </a:p>
       </dsp:txBody>
@@ -3947,7 +4156,7 @@
         </a:bodyPr>
         <a:lstStyle/>
         <a:p>
-          <a:pPr marL="0" lvl="0" indent="0" algn="ctr" defTabSz="533400">
+          <a:pPr marL="0" lvl="0" indent="0" algn="ctr" defTabSz="444500">
             <a:lnSpc>
               <a:spcPct val="90000"/>
             </a:lnSpc>
@@ -3959,7 +4168,7 @@
             </a:spcAft>
             <a:buNone/>
           </a:pPr>
-          <a:endParaRPr lang="en-GB" sz="1200" kern="1200"/>
+          <a:endParaRPr lang="en-GB" sz="1000" kern="1200"/>
         </a:p>
       </dsp:txBody>
       <dsp:txXfrm>
@@ -4074,12 +4283,12 @@
         </a:fontRef>
       </dsp:style>
       <dsp:txBody>
-        <a:bodyPr spcFirstLastPara="0" vert="horz" wrap="square" lIns="53340" tIns="53340" rIns="53340" bIns="53340" numCol="1" spcCol="1270" anchor="t" anchorCtr="0">
+        <a:bodyPr spcFirstLastPara="0" vert="horz" wrap="square" lIns="49530" tIns="49530" rIns="49530" bIns="49530" numCol="1" spcCol="1270" anchor="t" anchorCtr="0">
           <a:noAutofit/>
         </a:bodyPr>
         <a:lstStyle/>
         <a:p>
-          <a:pPr marL="0" lvl="0" indent="0" algn="l" defTabSz="622300">
+          <a:pPr marL="0" lvl="0" indent="0" algn="l" defTabSz="577850">
             <a:lnSpc>
               <a:spcPct val="90000"/>
             </a:lnSpc>
@@ -4092,12 +4301,12 @@
             <a:buNone/>
           </a:pPr>
           <a:r>
-            <a:rPr lang="en-GB" sz="1400" kern="1200"/>
+            <a:rPr lang="en-GB" sz="1300" kern="1200"/>
             <a:t>Design </a:t>
           </a:r>
         </a:p>
         <a:p>
-          <a:pPr marL="57150" lvl="1" indent="-57150" algn="l" defTabSz="488950">
+          <a:pPr marL="57150" lvl="1" indent="-57150" algn="l" defTabSz="444500">
             <a:lnSpc>
               <a:spcPct val="90000"/>
             </a:lnSpc>
@@ -4110,12 +4319,12 @@
             <a:buChar char="•"/>
           </a:pPr>
           <a:r>
-            <a:rPr lang="en-GB" sz="1100" kern="1200"/>
+            <a:rPr lang="en-GB" sz="1000" kern="1200"/>
             <a:t>ui</a:t>
           </a:r>
         </a:p>
         <a:p>
-          <a:pPr marL="57150" lvl="1" indent="-57150" algn="l" defTabSz="488950">
+          <a:pPr marL="57150" lvl="1" indent="-57150" algn="l" defTabSz="444500">
             <a:lnSpc>
               <a:spcPct val="90000"/>
             </a:lnSpc>
@@ -4128,12 +4337,12 @@
             <a:buChar char="•"/>
           </a:pPr>
           <a:r>
-            <a:rPr lang="en-GB" sz="1100" kern="1200"/>
+            <a:rPr lang="en-GB" sz="1000" kern="1200"/>
             <a:t>ux</a:t>
           </a:r>
         </a:p>
         <a:p>
-          <a:pPr marL="57150" lvl="1" indent="-57150" algn="l" defTabSz="488950">
+          <a:pPr marL="57150" lvl="1" indent="-57150" algn="l" defTabSz="444500">
             <a:lnSpc>
               <a:spcPct val="90000"/>
             </a:lnSpc>
@@ -4146,8 +4355,26 @@
             <a:buChar char="•"/>
           </a:pPr>
           <a:r>
-            <a:rPr lang="en-GB" sz="1100" kern="1200"/>
-            <a:t>system architecture </a:t>
+            <a:rPr lang="en-GB" sz="1000" kern="1200"/>
+            <a:t>system architecture</a:t>
+          </a:r>
+        </a:p>
+        <a:p>
+          <a:pPr marL="57150" lvl="1" indent="-57150" algn="l" defTabSz="444500">
+            <a:lnSpc>
+              <a:spcPct val="90000"/>
+            </a:lnSpc>
+            <a:spcBef>
+              <a:spcPct val="0"/>
+            </a:spcBef>
+            <a:spcAft>
+              <a:spcPct val="15000"/>
+            </a:spcAft>
+            <a:buChar char="•"/>
+          </a:pPr>
+          <a:r>
+            <a:rPr lang="en-GB" sz="1000" kern="1200"/>
+            <a:t>UI/UX desien  </a:t>
           </a:r>
         </a:p>
       </dsp:txBody>
@@ -4206,7 +4433,7 @@
         </a:bodyPr>
         <a:lstStyle/>
         <a:p>
-          <a:pPr marL="0" lvl="0" indent="0" algn="ctr" defTabSz="533400">
+          <a:pPr marL="0" lvl="0" indent="0" algn="ctr" defTabSz="444500">
             <a:lnSpc>
               <a:spcPct val="90000"/>
             </a:lnSpc>
@@ -4218,7 +4445,7 @@
             </a:spcAft>
             <a:buNone/>
           </a:pPr>
-          <a:endParaRPr lang="en-GB" sz="1200" kern="1200"/>
+          <a:endParaRPr lang="en-GB" sz="1000" kern="1200"/>
         </a:p>
       </dsp:txBody>
       <dsp:txXfrm>
@@ -4333,12 +4560,12 @@
         </a:fontRef>
       </dsp:style>
       <dsp:txBody>
-        <a:bodyPr spcFirstLastPara="0" vert="horz" wrap="square" lIns="53340" tIns="53340" rIns="53340" bIns="53340" numCol="1" spcCol="1270" anchor="t" anchorCtr="0">
+        <a:bodyPr spcFirstLastPara="0" vert="horz" wrap="square" lIns="49530" tIns="49530" rIns="49530" bIns="49530" numCol="1" spcCol="1270" anchor="t" anchorCtr="0">
           <a:noAutofit/>
         </a:bodyPr>
         <a:lstStyle/>
         <a:p>
-          <a:pPr marL="0" lvl="0" indent="0" algn="l" defTabSz="622300">
+          <a:pPr marL="0" lvl="0" indent="0" algn="l" defTabSz="577850">
             <a:lnSpc>
               <a:spcPct val="90000"/>
             </a:lnSpc>
@@ -4351,12 +4578,12 @@
             <a:buNone/>
           </a:pPr>
           <a:r>
-            <a:rPr lang="en-GB" sz="1400" kern="1200"/>
+            <a:rPr lang="en-GB" sz="1300" kern="1200"/>
             <a:t>Development </a:t>
           </a:r>
         </a:p>
         <a:p>
-          <a:pPr marL="57150" lvl="1" indent="-57150" algn="l" defTabSz="488950">
+          <a:pPr marL="57150" lvl="1" indent="-57150" algn="l" defTabSz="444500">
             <a:lnSpc>
               <a:spcPct val="90000"/>
             </a:lnSpc>
@@ -4369,12 +4596,12 @@
             <a:buChar char="•"/>
           </a:pPr>
           <a:r>
-            <a:rPr lang="en-GB" sz="1100" kern="1200"/>
+            <a:rPr lang="en-GB" sz="1000" kern="1200"/>
             <a:t>Front-end </a:t>
           </a:r>
         </a:p>
         <a:p>
-          <a:pPr marL="57150" lvl="1" indent="-57150" algn="l" defTabSz="488950">
+          <a:pPr marL="57150" lvl="1" indent="-57150" algn="l" defTabSz="444500">
             <a:lnSpc>
               <a:spcPct val="90000"/>
             </a:lnSpc>
@@ -4387,8 +4614,26 @@
             <a:buChar char="•"/>
           </a:pPr>
           <a:r>
-            <a:rPr lang="en-GB" sz="1100" kern="1200"/>
-            <a:t>backend </a:t>
+            <a:rPr lang="en-GB" sz="1000" kern="1200"/>
+            <a:t>backend</a:t>
+          </a:r>
+        </a:p>
+        <a:p>
+          <a:pPr marL="57150" lvl="1" indent="-57150" algn="l" defTabSz="444500">
+            <a:lnSpc>
+              <a:spcPct val="90000"/>
+            </a:lnSpc>
+            <a:spcBef>
+              <a:spcPct val="0"/>
+            </a:spcBef>
+            <a:spcAft>
+              <a:spcPct val="15000"/>
+            </a:spcAft>
+            <a:buChar char="•"/>
+          </a:pPr>
+          <a:r>
+            <a:rPr lang="en-GB" sz="1000" kern="1200"/>
+            <a:t>Fullstack Devloper  </a:t>
           </a:r>
         </a:p>
       </dsp:txBody>
@@ -4516,12 +4761,12 @@
         </a:fontRef>
       </dsp:style>
       <dsp:txBody>
-        <a:bodyPr spcFirstLastPara="0" vert="horz" wrap="square" lIns="60960" tIns="60960" rIns="60960" bIns="60960" numCol="1" spcCol="1270" anchor="t" anchorCtr="0">
+        <a:bodyPr spcFirstLastPara="0" vert="horz" wrap="square" lIns="53340" tIns="53340" rIns="53340" bIns="53340" numCol="1" spcCol="1270" anchor="t" anchorCtr="0">
           <a:noAutofit/>
         </a:bodyPr>
         <a:lstStyle/>
         <a:p>
-          <a:pPr marL="0" lvl="0" indent="0" algn="l" defTabSz="711200">
+          <a:pPr marL="0" lvl="0" indent="0" algn="l" defTabSz="622300">
             <a:lnSpc>
               <a:spcPct val="90000"/>
             </a:lnSpc>
@@ -4534,12 +4779,12 @@
             <a:buNone/>
           </a:pPr>
           <a:r>
-            <a:rPr lang="en-GB" sz="1600" kern="1200"/>
+            <a:rPr lang="en-GB" sz="1400" kern="1200"/>
             <a:t>Testing </a:t>
           </a:r>
         </a:p>
         <a:p>
-          <a:pPr marL="114300" lvl="1" indent="-114300" algn="l" defTabSz="533400">
+          <a:pPr marL="57150" lvl="1" indent="-57150" algn="l" defTabSz="488950">
             <a:lnSpc>
               <a:spcPct val="90000"/>
             </a:lnSpc>
@@ -4552,12 +4797,12 @@
             <a:buChar char="•"/>
           </a:pPr>
           <a:r>
-            <a:rPr lang="en-GB" sz="1200" kern="1200"/>
+            <a:rPr lang="en-GB" sz="1100" kern="1200"/>
             <a:t>test by self </a:t>
           </a:r>
         </a:p>
         <a:p>
-          <a:pPr marL="114300" lvl="1" indent="-114300" algn="l" defTabSz="533400">
+          <a:pPr marL="57150" lvl="1" indent="-57150" algn="l" defTabSz="488950">
             <a:lnSpc>
               <a:spcPct val="90000"/>
             </a:lnSpc>
@@ -4570,8 +4815,8 @@
             <a:buChar char="•"/>
           </a:pPr>
           <a:r>
-            <a:rPr lang="en-GB" sz="1200" kern="1200"/>
-            <a:t>QA Engneer </a:t>
+            <a:rPr lang="en-GB" sz="1100" kern="1200"/>
+            <a:t>QA Engneer/Tester </a:t>
           </a:r>
         </a:p>
       </dsp:txBody>
@@ -4630,7 +4875,7 @@
         </a:bodyPr>
         <a:lstStyle/>
         <a:p>
-          <a:pPr marL="0" lvl="0" indent="0" algn="ctr" defTabSz="577850">
+          <a:pPr marL="0" lvl="0" indent="0" algn="ctr" defTabSz="488950">
             <a:lnSpc>
               <a:spcPct val="90000"/>
             </a:lnSpc>
@@ -4642,7 +4887,7 @@
             </a:spcAft>
             <a:buNone/>
           </a:pPr>
-          <a:endParaRPr lang="en-GB" sz="1300" kern="1200"/>
+          <a:endParaRPr lang="en-GB" sz="1100" kern="1200"/>
         </a:p>
       </dsp:txBody>
       <dsp:txXfrm>
@@ -4757,12 +5002,12 @@
         </a:fontRef>
       </dsp:style>
       <dsp:txBody>
-        <a:bodyPr spcFirstLastPara="0" vert="horz" wrap="square" lIns="60960" tIns="60960" rIns="60960" bIns="60960" numCol="1" spcCol="1270" anchor="t" anchorCtr="0">
+        <a:bodyPr spcFirstLastPara="0" vert="horz" wrap="square" lIns="53340" tIns="53340" rIns="53340" bIns="53340" numCol="1" spcCol="1270" anchor="t" anchorCtr="0">
           <a:noAutofit/>
         </a:bodyPr>
         <a:lstStyle/>
         <a:p>
-          <a:pPr marL="0" lvl="0" indent="0" algn="l" defTabSz="711200">
+          <a:pPr marL="0" lvl="0" indent="0" algn="l" defTabSz="622300">
             <a:lnSpc>
               <a:spcPct val="90000"/>
             </a:lnSpc>
@@ -4775,12 +5020,12 @@
             <a:buNone/>
           </a:pPr>
           <a:r>
-            <a:rPr lang="en-GB" sz="1600" kern="1200"/>
+            <a:rPr lang="en-GB" sz="1400" kern="1200"/>
             <a:t>Deployment</a:t>
           </a:r>
         </a:p>
         <a:p>
-          <a:pPr marL="114300" lvl="1" indent="-114300" algn="l" defTabSz="533400">
+          <a:pPr marL="57150" lvl="1" indent="-57150" algn="l" defTabSz="488950">
             <a:lnSpc>
               <a:spcPct val="90000"/>
             </a:lnSpc>
@@ -4793,12 +5038,12 @@
             <a:buChar char="•"/>
           </a:pPr>
           <a:r>
-            <a:rPr lang="en-GB" sz="1200" kern="1200"/>
+            <a:rPr lang="en-GB" sz="1100" kern="1200"/>
             <a:t>DevOps</a:t>
           </a:r>
         </a:p>
         <a:p>
-          <a:pPr marL="114300" lvl="1" indent="-114300" algn="l" defTabSz="533400">
+          <a:pPr marL="57150" lvl="1" indent="-57150" algn="l" defTabSz="488950">
             <a:lnSpc>
               <a:spcPct val="90000"/>
             </a:lnSpc>
@@ -4811,8 +5056,26 @@
             <a:buChar char="•"/>
           </a:pPr>
           <a:r>
-            <a:rPr lang="en-GB" sz="1200" kern="1200"/>
-            <a:t>data adminstration </a:t>
+            <a:rPr lang="en-GB" sz="1100" kern="1200"/>
+            <a:t>data adminstration</a:t>
+          </a:r>
+        </a:p>
+        <a:p>
+          <a:pPr marL="57150" lvl="1" indent="-57150" algn="l" defTabSz="488950">
+            <a:lnSpc>
+              <a:spcPct val="90000"/>
+            </a:lnSpc>
+            <a:spcBef>
+              <a:spcPct val="0"/>
+            </a:spcBef>
+            <a:spcAft>
+              <a:spcPct val="15000"/>
+            </a:spcAft>
+            <a:buChar char="•"/>
+          </a:pPr>
+          <a:r>
+            <a:rPr lang="en-GB" sz="1100" kern="1200"/>
+            <a:t> </a:t>
           </a:r>
         </a:p>
       </dsp:txBody>
@@ -4871,7 +5134,7 @@
         </a:bodyPr>
         <a:lstStyle/>
         <a:p>
-          <a:pPr marL="0" lvl="0" indent="0" algn="ctr" defTabSz="577850">
+          <a:pPr marL="0" lvl="0" indent="0" algn="ctr" defTabSz="488950">
             <a:lnSpc>
               <a:spcPct val="90000"/>
             </a:lnSpc>
@@ -4883,7 +5146,7 @@
             </a:spcAft>
             <a:buNone/>
           </a:pPr>
-          <a:endParaRPr lang="en-GB" sz="1300" kern="1200"/>
+          <a:endParaRPr lang="en-GB" sz="1100" kern="1200"/>
         </a:p>
       </dsp:txBody>
       <dsp:txXfrm>
@@ -4998,12 +5261,12 @@
         </a:fontRef>
       </dsp:style>
       <dsp:txBody>
-        <a:bodyPr spcFirstLastPara="0" vert="horz" wrap="square" lIns="60960" tIns="60960" rIns="60960" bIns="60960" numCol="1" spcCol="1270" anchor="t" anchorCtr="0">
+        <a:bodyPr spcFirstLastPara="0" vert="horz" wrap="square" lIns="53340" tIns="53340" rIns="53340" bIns="53340" numCol="1" spcCol="1270" anchor="t" anchorCtr="0">
           <a:noAutofit/>
         </a:bodyPr>
         <a:lstStyle/>
         <a:p>
-          <a:pPr marL="0" lvl="0" indent="0" algn="l" defTabSz="711200">
+          <a:pPr marL="0" lvl="0" indent="0" algn="l" defTabSz="622300">
             <a:lnSpc>
               <a:spcPct val="90000"/>
             </a:lnSpc>
@@ -5016,12 +5279,12 @@
             <a:buNone/>
           </a:pPr>
           <a:r>
-            <a:rPr lang="en-GB" sz="1600" kern="1200"/>
+            <a:rPr lang="en-GB" sz="1400" kern="1200"/>
             <a:t>Mantenace </a:t>
           </a:r>
         </a:p>
         <a:p>
-          <a:pPr marL="114300" lvl="1" indent="-114300" algn="l" defTabSz="533400">
+          <a:pPr marL="57150" lvl="1" indent="-57150" algn="l" defTabSz="488950">
             <a:lnSpc>
               <a:spcPct val="90000"/>
             </a:lnSpc>
@@ -5034,12 +5297,12 @@
             <a:buChar char="•"/>
           </a:pPr>
           <a:r>
-            <a:rPr lang="en-GB" sz="1200" kern="1200"/>
+            <a:rPr lang="en-GB" sz="1100" kern="1200"/>
             <a:t>by user </a:t>
           </a:r>
         </a:p>
         <a:p>
-          <a:pPr marL="114300" lvl="1" indent="-114300" algn="l" defTabSz="533400">
+          <a:pPr marL="57150" lvl="1" indent="-57150" algn="l" defTabSz="488950">
             <a:lnSpc>
               <a:spcPct val="90000"/>
             </a:lnSpc>
@@ -5052,12 +5315,12 @@
             <a:buChar char="•"/>
           </a:pPr>
           <a:r>
-            <a:rPr lang="en-GB" sz="1200" kern="1200"/>
+            <a:rPr lang="en-GB" sz="1100" kern="1200"/>
             <a:t>by tester </a:t>
           </a:r>
         </a:p>
         <a:p>
-          <a:pPr marL="114300" lvl="1" indent="-114300" algn="l" defTabSz="533400">
+          <a:pPr marL="57150" lvl="1" indent="-57150" algn="l" defTabSz="488950">
             <a:lnSpc>
               <a:spcPct val="90000"/>
             </a:lnSpc>
@@ -5070,7 +5333,7 @@
             <a:buChar char="•"/>
           </a:pPr>
           <a:r>
-            <a:rPr lang="en-GB" sz="1200" kern="1200"/>
+            <a:rPr lang="en-GB" sz="1100" kern="1200"/>
             <a:t>support manager</a:t>
           </a:r>
         </a:p>

</xml_diff>